<commit_message>
added some minor tweaks
</commit_message>
<xml_diff>
--- a/Docs/Final Report_georgi and Mike.docx
+++ b/Docs/Final Report_georgi and Mike.docx
@@ -29,7 +29,7 @@
     </w:p>
     <w:p>
       <w:r>
-        <w:t>On the grand scale, the SPI protocol functions using as illustrated by the following diagram (Figure #):</w:t>
+        <w:t>On the grand scale, the SPI protocol functions as illustrated by the following diagram (Figure #):</w:t>
       </w:r>
     </w:p>
     <w:p>
@@ -252,10 +252,111 @@
       <w:r>
         <w:t xml:space="preserve"> had to be pulled low before any operation, and pushed high only after the operation was complete.</w:t>
       </w:r>
-    </w:p>
-    <w:p>
-      <w:r>
-        <w:t>It was necessary to validate the code to ensure that it conforms to the specifications. This was achieved using an oscilloscope during the initial stages of implementation and by observing the produced waveforms. This allowed us to check for:</w:t>
+      <w:r>
+        <w:t xml:space="preserve"> All in all, the software had to support:</w:t>
+      </w:r>
+    </w:p>
+    <w:p>
+      <w:pPr>
+        <w:pStyle w:val="ListParagraph"/>
+        <w:numPr>
+          <w:ilvl w:val="0"/>
+          <w:numId w:val="2"/>
+        </w:numPr>
+      </w:pPr>
+      <w:r>
+        <w:t>Adding some sort of time delay</w:t>
+      </w:r>
+    </w:p>
+    <w:p>
+      <w:pPr>
+        <w:pStyle w:val="ListParagraph"/>
+        <w:numPr>
+          <w:ilvl w:val="0"/>
+          <w:numId w:val="2"/>
+        </w:numPr>
+      </w:pPr>
+      <w:r>
+        <w:t>Resetting the chip</w:t>
+      </w:r>
+    </w:p>
+    <w:p>
+      <w:pPr>
+        <w:pStyle w:val="ListParagraph"/>
+        <w:numPr>
+          <w:ilvl w:val="0"/>
+          <w:numId w:val="2"/>
+        </w:numPr>
+      </w:pPr>
+      <w:r>
+        <w:t xml:space="preserve">Controlling the </w:t>
+      </w:r>
+      <w:proofErr w:type="spellStart"/>
+      <w:r>
+        <w:t>CSn</w:t>
+      </w:r>
+      <w:proofErr w:type="spellEnd"/>
+      <w:r>
+        <w:t xml:space="preserve"> line</w:t>
+      </w:r>
+    </w:p>
+    <w:p>
+      <w:pPr>
+        <w:pStyle w:val="ListParagraph"/>
+        <w:numPr>
+          <w:ilvl w:val="0"/>
+          <w:numId w:val="2"/>
+        </w:numPr>
+      </w:pPr>
+      <w:r>
+        <w:t>Checking if the MISO line is high</w:t>
+      </w:r>
+    </w:p>
+    <w:p>
+      <w:pPr>
+        <w:pStyle w:val="ListParagraph"/>
+        <w:numPr>
+          <w:ilvl w:val="0"/>
+          <w:numId w:val="2"/>
+        </w:numPr>
+      </w:pPr>
+      <w:r>
+        <w:t>Sending strobe commands</w:t>
+      </w:r>
+    </w:p>
+    <w:p>
+      <w:pPr>
+        <w:pStyle w:val="ListParagraph"/>
+        <w:numPr>
+          <w:ilvl w:val="0"/>
+          <w:numId w:val="2"/>
+        </w:numPr>
+      </w:pPr>
+      <w:r>
+        <w:t>Sending read and write commands</w:t>
+      </w:r>
+    </w:p>
+    <w:p>
+      <w:pPr>
+        <w:pStyle w:val="ListParagraph"/>
+        <w:numPr>
+          <w:ilvl w:val="0"/>
+          <w:numId w:val="2"/>
+        </w:numPr>
+      </w:pPr>
+      <w:r>
+        <w:t>Reading the status after each write</w:t>
+      </w:r>
+    </w:p>
+    <w:p>
+      <w:r>
+        <w:t xml:space="preserve">It was necessary to validate the code to ensure that it conforms to the specifications. This was achieved using an oscilloscope during the initial stages of implementation and by observing the produced waveforms. This </w:t>
+      </w:r>
+      <w:r>
+        <w:t xml:space="preserve">made it possible </w:t>
+      </w:r>
+      <w:r>
+        <w:t>to check for:</w:t>
       </w:r>
     </w:p>
     <w:p>
@@ -314,7 +415,13 @@
     </w:p>
     <w:p>
       <w:r>
-        <w:t>Once this step was complete, writing to and reading from registers on the RF chip was validated. This was done by simply writing to a register and checking back the value, ensuring that it is the same.</w:t>
+        <w:t xml:space="preserve">Once this step was complete, writing to and reading from registers on the RF chip was validated. This was done by simply writing to a register and </w:t>
+      </w:r>
+      <w:r>
+        <w:t>reading</w:t>
+      </w:r>
+      <w:r>
+        <w:t xml:space="preserve"> back the value, ensuring that it is the same.</w:t>
       </w:r>
       <w:r>
         <w:t xml:space="preserve"> The status register was also checked.</w:t>
@@ -383,7 +490,10 @@
         <w:t xml:space="preserve">was </w:t>
       </w:r>
       <w:r>
-        <w:t>referenced to understand and implement RF communication using the RF chip.</w:t>
+        <w:t>referenced to understand</w:t>
+      </w:r>
+      <w:r>
+        <w:t xml:space="preserve"> and implement RF communication.</w:t>
       </w:r>
     </w:p>
     <w:p>
@@ -473,7 +583,13 @@
       </w:r>
       <w:r>
         <w:br/>
-        <w:t>When in transmit mode, the chip would broadcast the contents of the FIFO buffer. When in receive mode, it would store received packets inside the FIFO buffer. The size of the buffer is 64 bytes. Physically, it is the same buffer shared for read and for write, with the size of each specified in the configuration.</w:t>
+        <w:t xml:space="preserve">When in transmit mode, the chip would broadcast the contents of the FIFO buffer. When in receive mode, it would store received packets </w:t>
+      </w:r>
+      <w:r>
+        <w:t>into</w:t>
+      </w:r>
+      <w:r>
+        <w:t xml:space="preserve"> the FIFO buffer. The size of the buffer is 64 bytes. Physically, it is the same buffer shared for read and for write, with the size of each specified in the configuration.</w:t>
       </w:r>
     </w:p>
     <w:p>
@@ -504,7 +620,41 @@
       </w:r>
       <w:proofErr w:type="spellEnd"/>
       <w:r>
-        <w:t xml:space="preserve"> would have to be high. Hence, as long as this condition was checked, the line functioned as an interrupt line.</w:t>
+        <w:t xml:space="preserve"> would have to be high. </w:t>
+      </w:r>
+      <w:r>
+        <w:t xml:space="preserve">If </w:t>
+      </w:r>
+      <w:proofErr w:type="spellStart"/>
+      <w:r>
+        <w:t>CSn</w:t>
+      </w:r>
+      <w:proofErr w:type="spellEnd"/>
+      <w:r>
+        <w:t xml:space="preserve"> was low, then MISO would serve as a regular data transfer line. </w:t>
+      </w:r>
+      <w:r>
+        <w:t xml:space="preserve">Hence, as long as </w:t>
+      </w:r>
+      <w:r>
+        <w:t xml:space="preserve">the </w:t>
+      </w:r>
+      <w:proofErr w:type="spellStart"/>
+      <w:r>
+        <w:t>CSn</w:t>
+      </w:r>
+      <w:proofErr w:type="spellEnd"/>
+      <w:r>
+        <w:t xml:space="preserve"> high</w:t>
+      </w:r>
+      <w:r>
+        <w:t xml:space="preserve"> condition was checked, the </w:t>
+      </w:r>
+      <w:r>
+        <w:t>MISO line could function</w:t>
+      </w:r>
+      <w:r>
+        <w:t xml:space="preserve"> as an interrupt line.</w:t>
       </w:r>
     </w:p>
     <w:p>
@@ -580,7 +730,13 @@
     </w:p>
     <w:p>
       <w:r>
-        <w:t>The one that gets the Sync Gesture first is the one that becomes the communication initiator, and the one that sends a communication request. The one that receives a communication request becomes the slave.</w:t>
+        <w:t xml:space="preserve">The one that gets the Sync Gesture first is the one that becomes the communication initiator, and the one that </w:t>
+      </w:r>
+      <w:r>
+        <w:t>has to send the</w:t>
+      </w:r>
+      <w:r>
+        <w:t xml:space="preserve"> communication request. The one that receives a communication request becomes the slave.</w:t>
       </w:r>
     </w:p>
     <w:p>
@@ -637,15 +793,19 @@
       </w:r>
       <w:proofErr w:type="gramEnd"/>
       <w:r>
-        <w:t xml:space="preserve">. There is the move and result exchange stage, where the slave sends its move to the initiator, the initiator compares it with its own, determines the result, and sends the result to the slave. Finally, there’s the terminal stage, during which the slave sends back the result it received from the </w:t>
-      </w:r>
-      <w:proofErr w:type="gramStart"/>
-      <w:r>
-        <w:t>master  and</w:t>
-      </w:r>
-      <w:proofErr w:type="gramEnd"/>
-      <w:r>
-        <w:t xml:space="preserve"> the master sends an acknowledge. </w:t>
+        <w:t xml:space="preserve">. There is the move and result exchange stage, where the slave sends its move to the initiator, the initiator compares it with its own, determines the result, and sends the result to the slave. Finally, there’s the </w:t>
+      </w:r>
+      <w:r>
+        <w:t>termination</w:t>
+      </w:r>
+      <w:r>
+        <w:t xml:space="preserve"> stage, during which the slave sends back the res</w:t>
+      </w:r>
+      <w:r>
+        <w:t>ult it received from the master</w:t>
+      </w:r>
+      <w:r>
+        <w:t xml:space="preserve"> and the master sends an acknowledge. </w:t>
       </w:r>
       <w:r>
         <w:t xml:space="preserve">The general flow of the communication </w:t>
@@ -682,10 +842,10 @@
             <v:path o:extrusionok="f" gradientshapeok="t" o:connecttype="rect"/>
             <o:lock v:ext="edit" aspectratio="t"/>
           </v:shapetype>
-          <v:shape id="_x0000_i1034" type="#_x0000_t75" style="width:468pt;height:460.5pt" o:ole="">
+          <v:shape id="_x0000_i1025" type="#_x0000_t75" style="width:468pt;height:460.5pt" o:ole="">
             <v:imagedata r:id="rId10" o:title=""/>
           </v:shape>
-          <o:OLEObject Type="Embed" ProgID="Visio.Drawing.11" ShapeID="_x0000_i1034" DrawAspect="Content" ObjectID="_1384875532" r:id="rId11"/>
+          <o:OLEObject Type="Embed" ProgID="Visio.Drawing.11" ShapeID="_x0000_i1025" DrawAspect="Content" ObjectID="_1384944729" r:id="rId11"/>
         </w:object>
       </w:r>
     </w:p>
@@ -1009,6 +1169,118 @@
 <file path=word/numbering.xml><?xml version="1.0" encoding="utf-8"?>
 <w:numbering xmlns:ve="http://schemas.openxmlformats.org/markup-compatibility/2006" xmlns:o="urn:schemas-microsoft-com:office:office" xmlns:r="http://schemas.openxmlformats.org/officeDocument/2006/relationships" xmlns:m="http://schemas.openxmlformats.org/officeDocument/2006/math" xmlns:v="urn:schemas-microsoft-com:vml" xmlns:wp="http://schemas.openxmlformats.org/drawingml/2006/wordprocessingDrawing" xmlns:w10="urn:schemas-microsoft-com:office:word" xmlns:w="http://schemas.openxmlformats.org/wordprocessingml/2006/main" xmlns:wne="http://schemas.microsoft.com/office/word/2006/wordml">
   <w:abstractNum w:abstractNumId="0">
+    <w:nsid w:val="04C6523A"/>
+    <w:multiLevelType w:val="hybridMultilevel"/>
+    <w:tmpl w:val="02CED076"/>
+    <w:lvl w:ilvl="0" w:tplc="5B88FE6C">
+      <w:numFmt w:val="bullet"/>
+      <w:lvlText w:val=""/>
+      <w:lvlJc w:val="left"/>
+      <w:pPr>
+        <w:ind w:left="720" w:hanging="360"/>
+      </w:pPr>
+      <w:rPr>
+        <w:rFonts w:ascii="Symbol" w:eastAsiaTheme="minorHAnsi" w:hAnsi="Symbol" w:cstheme="minorBidi" w:hint="default"/>
+      </w:rPr>
+    </w:lvl>
+    <w:lvl w:ilvl="1" w:tplc="04090003" w:tentative="1">
+      <w:start w:val="1"/>
+      <w:numFmt w:val="bullet"/>
+      <w:lvlText w:val="o"/>
+      <w:lvlJc w:val="left"/>
+      <w:pPr>
+        <w:ind w:left="1440" w:hanging="360"/>
+      </w:pPr>
+      <w:rPr>
+        <w:rFonts w:ascii="Courier New" w:hAnsi="Courier New" w:cs="Courier New" w:hint="default"/>
+      </w:rPr>
+    </w:lvl>
+    <w:lvl w:ilvl="2" w:tplc="04090005" w:tentative="1">
+      <w:start w:val="1"/>
+      <w:numFmt w:val="bullet"/>
+      <w:lvlText w:val=""/>
+      <w:lvlJc w:val="left"/>
+      <w:pPr>
+        <w:ind w:left="2160" w:hanging="360"/>
+      </w:pPr>
+      <w:rPr>
+        <w:rFonts w:ascii="Wingdings" w:hAnsi="Wingdings" w:hint="default"/>
+      </w:rPr>
+    </w:lvl>
+    <w:lvl w:ilvl="3" w:tplc="04090001" w:tentative="1">
+      <w:start w:val="1"/>
+      <w:numFmt w:val="bullet"/>
+      <w:lvlText w:val=""/>
+      <w:lvlJc w:val="left"/>
+      <w:pPr>
+        <w:ind w:left="2880" w:hanging="360"/>
+      </w:pPr>
+      <w:rPr>
+        <w:rFonts w:ascii="Symbol" w:hAnsi="Symbol" w:hint="default"/>
+      </w:rPr>
+    </w:lvl>
+    <w:lvl w:ilvl="4" w:tplc="04090003" w:tentative="1">
+      <w:start w:val="1"/>
+      <w:numFmt w:val="bullet"/>
+      <w:lvlText w:val="o"/>
+      <w:lvlJc w:val="left"/>
+      <w:pPr>
+        <w:ind w:left="3600" w:hanging="360"/>
+      </w:pPr>
+      <w:rPr>
+        <w:rFonts w:ascii="Courier New" w:hAnsi="Courier New" w:cs="Courier New" w:hint="default"/>
+      </w:rPr>
+    </w:lvl>
+    <w:lvl w:ilvl="5" w:tplc="04090005" w:tentative="1">
+      <w:start w:val="1"/>
+      <w:numFmt w:val="bullet"/>
+      <w:lvlText w:val=""/>
+      <w:lvlJc w:val="left"/>
+      <w:pPr>
+        <w:ind w:left="4320" w:hanging="360"/>
+      </w:pPr>
+      <w:rPr>
+        <w:rFonts w:ascii="Wingdings" w:hAnsi="Wingdings" w:hint="default"/>
+      </w:rPr>
+    </w:lvl>
+    <w:lvl w:ilvl="6" w:tplc="04090001" w:tentative="1">
+      <w:start w:val="1"/>
+      <w:numFmt w:val="bullet"/>
+      <w:lvlText w:val=""/>
+      <w:lvlJc w:val="left"/>
+      <w:pPr>
+        <w:ind w:left="5040" w:hanging="360"/>
+      </w:pPr>
+      <w:rPr>
+        <w:rFonts w:ascii="Symbol" w:hAnsi="Symbol" w:hint="default"/>
+      </w:rPr>
+    </w:lvl>
+    <w:lvl w:ilvl="7" w:tplc="04090003" w:tentative="1">
+      <w:start w:val="1"/>
+      <w:numFmt w:val="bullet"/>
+      <w:lvlText w:val="o"/>
+      <w:lvlJc w:val="left"/>
+      <w:pPr>
+        <w:ind w:left="5760" w:hanging="360"/>
+      </w:pPr>
+      <w:rPr>
+        <w:rFonts w:ascii="Courier New" w:hAnsi="Courier New" w:cs="Courier New" w:hint="default"/>
+      </w:rPr>
+    </w:lvl>
+    <w:lvl w:ilvl="8" w:tplc="04090005" w:tentative="1">
+      <w:start w:val="1"/>
+      <w:numFmt w:val="bullet"/>
+      <w:lvlText w:val=""/>
+      <w:lvlJc w:val="left"/>
+      <w:pPr>
+        <w:ind w:left="6480" w:hanging="360"/>
+      </w:pPr>
+      <w:rPr>
+        <w:rFonts w:ascii="Wingdings" w:hAnsi="Wingdings" w:hint="default"/>
+      </w:rPr>
+    </w:lvl>
+  </w:abstractNum>
+  <w:abstractNum w:abstractNumId="1">
     <w:nsid w:val="291B2805"/>
     <w:multiLevelType w:val="hybridMultilevel"/>
     <w:tmpl w:val="01DA55C4"/>
@@ -1122,6 +1394,9 @@
     </w:lvl>
   </w:abstractNum>
   <w:num w:numId="1">
+    <w:abstractNumId w:val="1"/>
+  </w:num>
+  <w:num w:numId="2">
     <w:abstractNumId w:val="0"/>
   </w:num>
 </w:numbering>

</xml_diff>